<commit_message>
new pca new ms
</commit_message>
<xml_diff>
--- a/docs/ms2-timingmanipulation.docx
+++ b/docs/ms2-timingmanipulation.docx
@@ -330,9 +330,9 @@
       <w:pPr>
         <w:pStyle w:val="Heading3"/>
       </w:pPr>
-      <w:bookmarkStart w:id="23" w:name="X7b0ed291384fc7151f2638f9cf69150c316a4c4"/>
-      <w:r>
-        <w:t xml:space="preserve">Fig x: Prolactin levels are low when offspring hatch early</w:t>
+      <w:bookmarkStart w:id="23" w:name="X2932a690b972f422ab62d08264a55d27cea942f"/>
+      <w:r>
+        <w:t xml:space="preserve">Fig 1: Prolactin levels are low when offspring hatch early</w:t>
       </w:r>
       <w:bookmarkEnd w:id="23"/>
     </w:p>
@@ -387,9 +387,9 @@
       <w:pPr>
         <w:pStyle w:val="Heading3"/>
       </w:pPr>
-      <w:bookmarkStart w:id="25" w:name="X5cd64e57286c992acaf75f312a1c4db92433e67"/>
-      <w:r>
-        <w:t xml:space="preserve">Fig 2. Estradiol drops when incubation prolnged or hatch extended</w:t>
+      <w:bookmarkStart w:id="25" w:name="X090a97d553b408a58417d0bff66bf66f71d2239"/>
+      <w:r>
+        <w:t xml:space="preserve">Fig 2: Prolactin drops when offspring removed around hatch</w:t>
       </w:r>
       <w:bookmarkEnd w:id="25"/>
     </w:p>
@@ -407,7 +407,7 @@
               <a:graphicData uri="http://schemas.openxmlformats.org/drawingml/2006/picture">
                 <pic:pic>
                   <pic:nvPicPr>
-                    <pic:cNvPr descr="../figures/hormones/manipulation-2.png" id="0" name="Picture"/>
+                    <pic:cNvPr descr="../figures/hormones/removal-1.png" id="0" name="Picture"/>
                     <pic:cNvPicPr>
                       <a:picLocks noChangeArrowheads="1" noChangeAspect="1"/>
                     </pic:cNvPicPr>
@@ -442,43 +442,100 @@
     </w:p>
     <w:p>
       <w:pPr>
+        <w:pStyle w:val="Heading3"/>
+      </w:pPr>
+      <w:bookmarkStart w:id="27" w:name="X0bb90eeb3b3cc5931416b1f7261585d3d8a3e28"/>
+      <w:r>
+        <w:t xml:space="preserve">Fig 3. Estradiol drops when incubation prolnged or hatch extended, other hormones vary less</w:t>
+      </w:r>
+      <w:bookmarkEnd w:id="27"/>
+    </w:p>
+    <w:p>
+      <w:pPr>
+        <w:pStyle w:val="FirstParagraph"/>
+      </w:pPr>
+      <w:r>
+        <w:drawing>
+          <wp:inline>
+            <wp:extent cx="5334000" cy="3810000"/>
+            <wp:effectExtent b="0" l="0" r="0" t="0"/>
+            <wp:docPr descr="" title="" id="1" name="Picture"/>
+            <a:graphic>
+              <a:graphicData uri="http://schemas.openxmlformats.org/drawingml/2006/picture">
+                <pic:pic>
+                  <pic:nvPicPr>
+                    <pic:cNvPr descr="../figures/hormones/manipulation-2.png" id="0" name="Picture"/>
+                    <pic:cNvPicPr>
+                      <a:picLocks noChangeArrowheads="1" noChangeAspect="1"/>
+                    </pic:cNvPicPr>
+                  </pic:nvPicPr>
+                  <pic:blipFill>
+                    <a:blip r:embed="rId28"/>
+                    <a:stretch>
+                      <a:fillRect/>
+                    </a:stretch>
+                  </pic:blipFill>
+                  <pic:spPr bwMode="auto">
+                    <a:xfrm>
+                      <a:off x="0" y="0"/>
+                      <a:ext cx="5334000" cy="3810000"/>
+                    </a:xfrm>
+                    <a:prstGeom prst="rect">
+                      <a:avLst/>
+                    </a:prstGeom>
+                    <a:noFill/>
+                    <a:ln w="9525">
+                      <a:noFill/>
+                      <a:headEnd/>
+                      <a:tailEnd/>
+                    </a:ln>
+                  </pic:spPr>
+                </pic:pic>
+              </a:graphicData>
+            </a:graphic>
+          </wp:inline>
+        </w:drawing>
+      </w:r>
+    </w:p>
+    <w:p>
+      <w:pPr>
         <w:pStyle w:val="Heading2"/>
       </w:pPr>
-      <w:bookmarkStart w:id="27" w:name="discussion"/>
+      <w:bookmarkStart w:id="29" w:name="discussion"/>
       <w:r>
         <w:t xml:space="preserve">Discussion</w:t>
       </w:r>
-      <w:bookmarkEnd w:id="27"/>
+      <w:bookmarkEnd w:id="29"/>
     </w:p>
     <w:p>
       <w:pPr>
         <w:pStyle w:val="Heading2"/>
       </w:pPr>
-      <w:bookmarkStart w:id="28" w:name="conclusion"/>
+      <w:bookmarkStart w:id="30" w:name="conclusion"/>
       <w:r>
         <w:t xml:space="preserve">Conclusion</w:t>
       </w:r>
-      <w:bookmarkEnd w:id="28"/>
+      <w:bookmarkEnd w:id="30"/>
     </w:p>
     <w:p>
       <w:pPr>
         <w:pStyle w:val="Heading2"/>
       </w:pPr>
-      <w:bookmarkStart w:id="29" w:name="acknowledgements"/>
+      <w:bookmarkStart w:id="31" w:name="acknowledgements"/>
       <w:r>
         <w:t xml:space="preserve">Acknowledgements</w:t>
       </w:r>
-      <w:bookmarkEnd w:id="29"/>
+      <w:bookmarkEnd w:id="31"/>
     </w:p>
     <w:p>
       <w:pPr>
         <w:pStyle w:val="Heading2"/>
       </w:pPr>
-      <w:bookmarkStart w:id="30" w:name="data-availabilty"/>
+      <w:bookmarkStart w:id="32" w:name="data-availabilty"/>
       <w:r>
         <w:t xml:space="preserve">Data availabilty</w:t>
       </w:r>
-      <w:bookmarkEnd w:id="30"/>
+      <w:bookmarkEnd w:id="32"/>
     </w:p>
     <w:sectPr/>
   </w:body>

</xml_diff>